<commit_message>
updated some files and add some better screen shots
</commit_message>
<xml_diff>
--- a/quickDBD.docx
+++ b/quickDBD.docx
@@ -3,63 +3,203 @@
 <w:document xmlns:wpc="http://schemas.microsoft.com/office/word/2010/wordprocessingCanvas" xmlns:cx="http://schemas.microsoft.com/office/drawing/2014/chartex" xmlns:cx1="http://schemas.microsoft.com/office/drawing/2015/9/8/chartex" xmlns:cx2="http://schemas.microsoft.com/office/drawing/2015/10/21/chartex" xmlns:cx3="http://schemas.microsoft.com/office/drawing/2016/5/9/chartex" xmlns:cx4="http://schemas.microsoft.com/office/drawing/2016/5/10/chartex" xmlns:cx5="http://schemas.microsoft.com/office/drawing/2016/5/11/chartex" xmlns:cx6="http://schemas.microsoft.com/office/drawing/2016/5/12/chartex" xmlns:cx7="http://schemas.microsoft.com/office/drawing/2016/5/13/chartex" xmlns:cx8="http://schemas.microsoft.com/office/drawing/2016/5/14/chartex" xmlns:mc="http://schemas.openxmlformats.org/markup-compatibility/2006" xmlns:aink="http://schemas.microsoft.com/office/drawing/2016/ink" xmlns:am3d="http://schemas.microsoft.com/office/drawing/2017/model3d" xmlns:o="urn:schemas-microsoft-com:office:office" xmlns:oel="http://schemas.microsoft.com/office/2019/extlst" xmlns:r="http://schemas.openxmlformats.org/officeDocument/2006/relationships" xmlns:m="http://schemas.openxmlformats.org/officeDocument/2006/math" xmlns:v="urn:schemas-microsoft-com:vml" xmlns:wp14="http://schemas.microsoft.com/office/word/2010/wordprocessingDrawing" xmlns:wp="http://schemas.openxmlformats.org/drawingml/2006/wordprocessingDrawing" xmlns:w10="urn:schemas-microsoft-com:office:word" xmlns:w="http://schemas.openxmlformats.org/wordprocessingml/2006/main" xmlns:w14="http://schemas.microsoft.com/office/word/2010/wordml" xmlns:w15="http://schemas.microsoft.com/office/word/2012/wordml" xmlns:w16cex="http://schemas.microsoft.com/office/word/2018/wordml/cex" xmlns:w16cid="http://schemas.microsoft.com/office/word/2016/wordml/cid" xmlns:w16="http://schemas.microsoft.com/office/word/2018/wordml" xmlns:w16sdtdh="http://schemas.microsoft.com/office/word/2020/wordml/sdtdatahash" xmlns:w16se="http://schemas.microsoft.com/office/word/2015/wordml/symex" xmlns:wpg="http://schemas.microsoft.com/office/word/2010/wordprocessingGroup" xmlns:wpi="http://schemas.microsoft.com/office/word/2010/wordprocessingInk" xmlns:wne="http://schemas.microsoft.com/office/word/2006/wordml" xmlns:wps="http://schemas.microsoft.com/office/word/2010/wordprocessingShape" mc:Ignorable="w14 w15 w16se w16cid w16 w16cex w16sdtdh wp14">
   <w:body>
     <w:p>
-      <w:r>
+      <w:pPr>
+        <w:spacing w:line="240" w:lineRule="auto"/>
+        <w:rPr>
+          <w:b/>
+          <w:bCs/>
+        </w:rPr>
+      </w:pPr>
+      <w:r>
+        <w:rPr>
+          <w:b/>
+          <w:bCs/>
+        </w:rPr>
         <w:t>departments</w:t>
       </w:r>
     </w:p>
     <w:p>
+      <w:pPr>
+        <w:spacing w:line="240" w:lineRule="auto"/>
+      </w:pPr>
       <w:r>
         <w:t>-</w:t>
       </w:r>
     </w:p>
     <w:p>
+      <w:pPr>
+        <w:spacing w:line="240" w:lineRule="auto"/>
+      </w:pPr>
       <w:proofErr w:type="spellStart"/>
       <w:r>
         <w:t>dept_no</w:t>
       </w:r>
       <w:proofErr w:type="spellEnd"/>
       <w:r>
-        <w:t xml:space="preserve"> varchar pk FK &gt;- </w:t>
-      </w:r>
-      <w:proofErr w:type="spellStart"/>
-      <w:r>
-        <w:t>dept_</w:t>
+        <w:t xml:space="preserve"> </w:t>
       </w:r>
       <w:proofErr w:type="gramStart"/>
       <w:r>
-        <w:t>manager.dept</w:t>
+        <w:t>varchar(</w:t>
       </w:r>
       <w:proofErr w:type="gramEnd"/>
       <w:r>
-        <w:t>_no</w:t>
-      </w:r>
-      <w:proofErr w:type="spellEnd"/>
-    </w:p>
-    <w:p>
+        <w:t xml:space="preserve">30)  pk FK &gt;- </w:t>
+      </w:r>
+      <w:proofErr w:type="spellStart"/>
+      <w:r>
+        <w:t>dept_manager.dept_no</w:t>
+      </w:r>
+      <w:proofErr w:type="spellEnd"/>
+    </w:p>
+    <w:p>
+      <w:pPr>
+        <w:spacing w:line="240" w:lineRule="auto"/>
+      </w:pPr>
       <w:proofErr w:type="spellStart"/>
       <w:r>
         <w:t>dept_name</w:t>
       </w:r>
       <w:proofErr w:type="spellEnd"/>
       <w:r>
-        <w:t xml:space="preserve"> varchar</w:t>
-      </w:r>
-    </w:p>
-    <w:p/>
-    <w:p/>
-    <w:p>
-      <w:proofErr w:type="spellStart"/>
-      <w:r>
+        <w:t xml:space="preserve"> </w:t>
+      </w:r>
+      <w:proofErr w:type="gramStart"/>
+      <w:r>
+        <w:t>varchar(</w:t>
+      </w:r>
+      <w:proofErr w:type="gramEnd"/>
+      <w:r>
+        <w:t xml:space="preserve">30) </w:t>
+      </w:r>
+    </w:p>
+    <w:p>
+      <w:pPr>
+        <w:spacing w:line="240" w:lineRule="auto"/>
+        <w:rPr>
+          <w:b/>
+          <w:bCs/>
+        </w:rPr>
+      </w:pPr>
+    </w:p>
+    <w:p>
+      <w:pPr>
+        <w:spacing w:line="240" w:lineRule="auto"/>
+        <w:rPr>
+          <w:b/>
+          <w:bCs/>
+        </w:rPr>
+      </w:pPr>
+      <w:proofErr w:type="spellStart"/>
+      <w:r>
+        <w:rPr>
+          <w:b/>
+          <w:bCs/>
+        </w:rPr>
+        <w:t>dept_manager</w:t>
+      </w:r>
+      <w:proofErr w:type="spellEnd"/>
+    </w:p>
+    <w:p>
+      <w:pPr>
+        <w:spacing w:line="240" w:lineRule="auto"/>
+      </w:pPr>
+      <w:r>
+        <w:t>-</w:t>
+      </w:r>
+    </w:p>
+    <w:p>
+      <w:pPr>
+        <w:spacing w:line="240" w:lineRule="auto"/>
+      </w:pPr>
+      <w:proofErr w:type="spellStart"/>
+      <w:r>
+        <w:t>dept_man_id</w:t>
+      </w:r>
+      <w:proofErr w:type="spellEnd"/>
+      <w:r>
+        <w:t xml:space="preserve"> serial pk</w:t>
+      </w:r>
+    </w:p>
+    <w:p>
+      <w:pPr>
+        <w:spacing w:line="240" w:lineRule="auto"/>
+      </w:pPr>
+      <w:proofErr w:type="spellStart"/>
+      <w:r>
+        <w:t>dept_no</w:t>
+      </w:r>
+      <w:proofErr w:type="spellEnd"/>
+      <w:r>
+        <w:t xml:space="preserve"> </w:t>
+      </w:r>
+      <w:proofErr w:type="gramStart"/>
+      <w:r>
+        <w:t>varchar(</w:t>
+      </w:r>
+      <w:proofErr w:type="gramEnd"/>
+      <w:r>
+        <w:t>30)</w:t>
+      </w:r>
+    </w:p>
+    <w:p>
+      <w:pPr>
+        <w:spacing w:line="240" w:lineRule="auto"/>
+      </w:pPr>
+      <w:proofErr w:type="spellStart"/>
+      <w:r>
+        <w:t>emp_no</w:t>
+      </w:r>
+      <w:proofErr w:type="spellEnd"/>
+      <w:r>
+        <w:t xml:space="preserve"> integer FK &gt;- </w:t>
+      </w:r>
+      <w:proofErr w:type="spellStart"/>
+      <w:r>
+        <w:t>employees.emp_no</w:t>
+      </w:r>
+      <w:proofErr w:type="spellEnd"/>
+    </w:p>
+    <w:p>
+      <w:pPr>
+        <w:spacing w:line="240" w:lineRule="auto"/>
+      </w:pPr>
+    </w:p>
+    <w:p>
+      <w:pPr>
+        <w:spacing w:line="240" w:lineRule="auto"/>
+      </w:pPr>
+    </w:p>
+    <w:p>
+      <w:pPr>
+        <w:spacing w:line="240" w:lineRule="auto"/>
+        <w:rPr>
+          <w:b/>
+          <w:bCs/>
+        </w:rPr>
+      </w:pPr>
+      <w:proofErr w:type="spellStart"/>
+      <w:r>
+        <w:rPr>
+          <w:b/>
+          <w:bCs/>
+        </w:rPr>
         <w:t>dept_emp</w:t>
       </w:r>
       <w:proofErr w:type="spellEnd"/>
     </w:p>
     <w:p>
+      <w:pPr>
+        <w:spacing w:line="240" w:lineRule="auto"/>
+      </w:pPr>
       <w:r>
         <w:t>-</w:t>
       </w:r>
     </w:p>
     <w:p>
+      <w:pPr>
+        <w:spacing w:line="240" w:lineRule="auto"/>
+      </w:pPr>
       <w:proofErr w:type="spellStart"/>
       <w:r>
         <w:t>emp_no</w:t>
@@ -75,47 +215,234 @@
       <w:proofErr w:type="spellEnd"/>
     </w:p>
     <w:p>
+      <w:pPr>
+        <w:spacing w:line="240" w:lineRule="auto"/>
+      </w:pPr>
       <w:proofErr w:type="spellStart"/>
       <w:r>
         <w:t>dept_no</w:t>
       </w:r>
       <w:proofErr w:type="spellEnd"/>
       <w:r>
-        <w:t xml:space="preserve"> varchar</w:t>
-      </w:r>
-    </w:p>
-    <w:p/>
-    <w:p/>
-    <w:p>
-      <w:proofErr w:type="spellStart"/>
-      <w:r>
-        <w:t>dept_manager</w:t>
-      </w:r>
-      <w:proofErr w:type="spellEnd"/>
-    </w:p>
-    <w:p>
+        <w:t xml:space="preserve"> </w:t>
+      </w:r>
+      <w:proofErr w:type="gramStart"/>
+      <w:r>
+        <w:t>varchar(</w:t>
+      </w:r>
+      <w:proofErr w:type="gramEnd"/>
+      <w:r>
+        <w:t>30)</w:t>
+      </w:r>
+    </w:p>
+    <w:p>
+      <w:pPr>
+        <w:spacing w:line="240" w:lineRule="auto"/>
+      </w:pPr>
+    </w:p>
+    <w:p>
+      <w:pPr>
+        <w:spacing w:line="240" w:lineRule="auto"/>
+      </w:pPr>
+    </w:p>
+    <w:p>
+      <w:pPr>
+        <w:spacing w:line="240" w:lineRule="auto"/>
+        <w:rPr>
+          <w:b/>
+          <w:bCs/>
+        </w:rPr>
+      </w:pPr>
+      <w:r>
+        <w:rPr>
+          <w:b/>
+          <w:bCs/>
+        </w:rPr>
+        <w:t>employees</w:t>
+      </w:r>
+    </w:p>
+    <w:p>
+      <w:pPr>
+        <w:spacing w:line="240" w:lineRule="auto"/>
+      </w:pPr>
       <w:r>
         <w:t>-</w:t>
       </w:r>
     </w:p>
     <w:p>
-      <w:proofErr w:type="spellStart"/>
-      <w:r>
-        <w:t>dept_no</w:t>
-      </w:r>
-      <w:proofErr w:type="spellEnd"/>
-      <w:r>
-        <w:t xml:space="preserve"> varchar</w:t>
-      </w:r>
-    </w:p>
-    <w:p>
+      <w:pPr>
+        <w:spacing w:line="240" w:lineRule="auto"/>
+      </w:pPr>
       <w:proofErr w:type="spellStart"/>
       <w:r>
         <w:t>emp_no</w:t>
       </w:r>
       <w:proofErr w:type="spellEnd"/>
       <w:r>
-        <w:t xml:space="preserve"> integer FK &gt;- </w:t>
+        <w:t xml:space="preserve"> integer pk</w:t>
+      </w:r>
+    </w:p>
+    <w:p>
+      <w:pPr>
+        <w:spacing w:line="240" w:lineRule="auto"/>
+      </w:pPr>
+      <w:proofErr w:type="spellStart"/>
+      <w:r>
+        <w:t>emp_title_id</w:t>
+      </w:r>
+      <w:proofErr w:type="spellEnd"/>
+      <w:r>
+        <w:t xml:space="preserve"> </w:t>
+      </w:r>
+      <w:proofErr w:type="gramStart"/>
+      <w:r>
+        <w:t>varchar(</w:t>
+      </w:r>
+      <w:proofErr w:type="gramEnd"/>
+      <w:r>
+        <w:t xml:space="preserve">30) FK &gt;- </w:t>
+      </w:r>
+      <w:proofErr w:type="spellStart"/>
+      <w:r>
+        <w:t>titles.title_id</w:t>
+      </w:r>
+      <w:proofErr w:type="spellEnd"/>
+    </w:p>
+    <w:p>
+      <w:pPr>
+        <w:spacing w:line="240" w:lineRule="auto"/>
+      </w:pPr>
+      <w:proofErr w:type="spellStart"/>
+      <w:r>
+        <w:t>birth_date</w:t>
+      </w:r>
+      <w:proofErr w:type="spellEnd"/>
+      <w:r>
+        <w:t xml:space="preserve"> date</w:t>
+      </w:r>
+    </w:p>
+    <w:p>
+      <w:pPr>
+        <w:spacing w:line="240" w:lineRule="auto"/>
+      </w:pPr>
+      <w:proofErr w:type="spellStart"/>
+      <w:r>
+        <w:t>first_name</w:t>
+      </w:r>
+      <w:proofErr w:type="spellEnd"/>
+      <w:r>
+        <w:t xml:space="preserve"> </w:t>
+      </w:r>
+      <w:proofErr w:type="gramStart"/>
+      <w:r>
+        <w:t>varchar(</w:t>
+      </w:r>
+      <w:proofErr w:type="gramEnd"/>
+      <w:r>
+        <w:t>30)</w:t>
+      </w:r>
+    </w:p>
+    <w:p>
+      <w:pPr>
+        <w:spacing w:line="240" w:lineRule="auto"/>
+      </w:pPr>
+      <w:proofErr w:type="spellStart"/>
+      <w:r>
+        <w:t>last_name</w:t>
+      </w:r>
+      <w:proofErr w:type="spellEnd"/>
+      <w:r>
+        <w:t xml:space="preserve"> </w:t>
+      </w:r>
+      <w:proofErr w:type="gramStart"/>
+      <w:r>
+        <w:t>varchar(</w:t>
+      </w:r>
+      <w:proofErr w:type="gramEnd"/>
+      <w:r>
+        <w:t>30)</w:t>
+      </w:r>
+    </w:p>
+    <w:p>
+      <w:pPr>
+        <w:spacing w:line="240" w:lineRule="auto"/>
+      </w:pPr>
+      <w:r>
+        <w:t>sex varchar</w:t>
+      </w:r>
+    </w:p>
+    <w:p>
+      <w:pPr>
+        <w:spacing w:line="240" w:lineRule="auto"/>
+      </w:pPr>
+      <w:proofErr w:type="spellStart"/>
+      <w:r>
+        <w:t>hire_date</w:t>
+      </w:r>
+      <w:proofErr w:type="spellEnd"/>
+      <w:r>
+        <w:t xml:space="preserve"> data</w:t>
+      </w:r>
+    </w:p>
+    <w:p>
+      <w:pPr>
+        <w:spacing w:line="240" w:lineRule="auto"/>
+      </w:pPr>
+    </w:p>
+    <w:p>
+      <w:pPr>
+        <w:spacing w:line="240" w:lineRule="auto"/>
+      </w:pPr>
+    </w:p>
+    <w:p>
+      <w:pPr>
+        <w:spacing w:line="240" w:lineRule="auto"/>
+        <w:rPr>
+          <w:b/>
+          <w:bCs/>
+        </w:rPr>
+      </w:pPr>
+      <w:r>
+        <w:rPr>
+          <w:b/>
+          <w:bCs/>
+        </w:rPr>
+        <w:t>salaries</w:t>
+      </w:r>
+    </w:p>
+    <w:p>
+      <w:pPr>
+        <w:spacing w:line="240" w:lineRule="auto"/>
+      </w:pPr>
+      <w:r>
+        <w:lastRenderedPageBreak/>
+        <w:t>-</w:t>
+      </w:r>
+    </w:p>
+    <w:p>
+      <w:pPr>
+        <w:spacing w:line="240" w:lineRule="auto"/>
+      </w:pPr>
+      <w:proofErr w:type="spellStart"/>
+      <w:r>
+        <w:t>salary_id</w:t>
+      </w:r>
+      <w:proofErr w:type="spellEnd"/>
+      <w:r>
+        <w:t xml:space="preserve"> serial pk</w:t>
+      </w:r>
+    </w:p>
+    <w:p>
+      <w:pPr>
+        <w:spacing w:line="240" w:lineRule="auto"/>
+      </w:pPr>
+      <w:proofErr w:type="spellStart"/>
+      <w:r>
+        <w:t>emp_no</w:t>
+      </w:r>
+      <w:proofErr w:type="spellEnd"/>
+      <w:r>
+        <w:t xml:space="preserve"> integer pk FK &gt;- </w:t>
       </w:r>
       <w:proofErr w:type="spellStart"/>
       <w:r>
@@ -123,160 +450,83 @@
       </w:r>
       <w:proofErr w:type="spellEnd"/>
     </w:p>
-    <w:p/>
-    <w:p/>
-    <w:p>
-      <w:r>
-        <w:t>employees</w:t>
-      </w:r>
-    </w:p>
-    <w:p>
+    <w:p>
+      <w:pPr>
+        <w:spacing w:line="240" w:lineRule="auto"/>
+      </w:pPr>
+      <w:r>
+        <w:t xml:space="preserve">salary </w:t>
+      </w:r>
+      <w:proofErr w:type="spellStart"/>
+      <w:r>
+        <w:t>intger</w:t>
+      </w:r>
+      <w:proofErr w:type="spellEnd"/>
+    </w:p>
+    <w:p>
+      <w:pPr>
+        <w:spacing w:line="240" w:lineRule="auto"/>
+      </w:pPr>
+    </w:p>
+    <w:p>
+      <w:pPr>
+        <w:spacing w:line="240" w:lineRule="auto"/>
+        <w:rPr>
+          <w:b/>
+          <w:bCs/>
+        </w:rPr>
+      </w:pPr>
+      <w:r>
+        <w:rPr>
+          <w:b/>
+          <w:bCs/>
+        </w:rPr>
+        <w:t>titles</w:t>
+      </w:r>
+    </w:p>
+    <w:p>
+      <w:pPr>
+        <w:spacing w:line="240" w:lineRule="auto"/>
+      </w:pPr>
       <w:r>
         <w:t>-</w:t>
       </w:r>
     </w:p>
     <w:p>
-      <w:proofErr w:type="spellStart"/>
-      <w:r>
-        <w:t>emp_no</w:t>
-      </w:r>
-      <w:proofErr w:type="spellEnd"/>
-      <w:r>
-        <w:t xml:space="preserve"> integer pk</w:t>
-      </w:r>
-    </w:p>
-    <w:p>
-      <w:proofErr w:type="spellStart"/>
-      <w:r>
-        <w:t>emp_title</w:t>
-      </w:r>
-      <w:proofErr w:type="spellEnd"/>
-      <w:r>
-        <w:t xml:space="preserve"> varchar FK &gt;- </w:t>
-      </w:r>
-      <w:proofErr w:type="spellStart"/>
+      <w:pPr>
+        <w:spacing w:line="240" w:lineRule="auto"/>
+      </w:pPr>
+      <w:proofErr w:type="spellStart"/>
+      <w:r>
+        <w:t>title_id</w:t>
+      </w:r>
+      <w:proofErr w:type="spellEnd"/>
+      <w:r>
+        <w:t xml:space="preserve"> </w:t>
+      </w:r>
       <w:proofErr w:type="gramStart"/>
       <w:r>
-        <w:t>titles.title</w:t>
+        <w:t>varchar(</w:t>
       </w:r>
       <w:proofErr w:type="gramEnd"/>
       <w:r>
-        <w:t>_id</w:t>
-      </w:r>
-      <w:proofErr w:type="spellEnd"/>
-    </w:p>
-    <w:p>
-      <w:proofErr w:type="spellStart"/>
-      <w:r>
-        <w:t>birth_date</w:t>
-      </w:r>
-      <w:proofErr w:type="spellEnd"/>
-      <w:r>
-        <w:t xml:space="preserve"> date</w:t>
-      </w:r>
-    </w:p>
-    <w:p>
-      <w:proofErr w:type="spellStart"/>
-      <w:r>
-        <w:t>first_name</w:t>
-      </w:r>
-      <w:proofErr w:type="spellEnd"/>
-      <w:r>
-        <w:t xml:space="preserve"> varchar</w:t>
-      </w:r>
-    </w:p>
-    <w:p>
-      <w:proofErr w:type="spellStart"/>
-      <w:r>
-        <w:t>last_name</w:t>
-      </w:r>
-      <w:proofErr w:type="spellEnd"/>
-      <w:r>
-        <w:t xml:space="preserve"> varchar</w:t>
-      </w:r>
-    </w:p>
-    <w:p>
-      <w:r>
-        <w:t xml:space="preserve">sex </w:t>
-      </w:r>
-      <w:proofErr w:type="spellStart"/>
-      <w:r>
-        <w:t>carchar</w:t>
-      </w:r>
-      <w:proofErr w:type="spellEnd"/>
-    </w:p>
-    <w:p>
-      <w:proofErr w:type="spellStart"/>
-      <w:r>
-        <w:t>hire_date</w:t>
-      </w:r>
-      <w:proofErr w:type="spellEnd"/>
-      <w:r>
-        <w:t xml:space="preserve"> data</w:t>
-      </w:r>
-    </w:p>
-    <w:p/>
-    <w:p/>
-    <w:p>
-      <w:r>
-        <w:lastRenderedPageBreak/>
-        <w:t>salaries</w:t>
-      </w:r>
-    </w:p>
-    <w:p>
-      <w:r>
-        <w:t>-</w:t>
-      </w:r>
-    </w:p>
-    <w:p>
-      <w:proofErr w:type="spellStart"/>
-      <w:r>
-        <w:t>emp_no</w:t>
-      </w:r>
-      <w:proofErr w:type="spellEnd"/>
-      <w:r>
-        <w:t xml:space="preserve"> integer pk FK &gt;- </w:t>
-      </w:r>
-      <w:proofErr w:type="spellStart"/>
-      <w:r>
-        <w:t>employees.emp_no</w:t>
-      </w:r>
-      <w:proofErr w:type="spellEnd"/>
-    </w:p>
-    <w:p>
-      <w:r>
-        <w:t xml:space="preserve">salary </w:t>
-      </w:r>
-      <w:proofErr w:type="spellStart"/>
-      <w:r>
-        <w:t>intger</w:t>
-      </w:r>
-      <w:proofErr w:type="spellEnd"/>
-    </w:p>
-    <w:p/>
-    <w:p>
-      <w:r>
-        <w:t>titles</w:t>
-      </w:r>
-    </w:p>
-    <w:p>
-      <w:r>
-        <w:t>-</w:t>
-      </w:r>
-    </w:p>
-    <w:p>
-      <w:proofErr w:type="spellStart"/>
-      <w:r>
-        <w:t>title_id</w:t>
-      </w:r>
-      <w:proofErr w:type="spellEnd"/>
-      <w:r>
-        <w:t xml:space="preserve"> varchar pk</w:t>
-      </w:r>
-    </w:p>
-    <w:p>
-      <w:r>
-        <w:t>title varchar</w:t>
+        <w:t>30) pk</w:t>
+      </w:r>
+    </w:p>
+    <w:p>
+      <w:pPr>
+        <w:spacing w:line="240" w:lineRule="auto"/>
+      </w:pPr>
+      <w:r>
+        <w:t xml:space="preserve">title </w:t>
+      </w:r>
+      <w:proofErr w:type="gramStart"/>
+      <w:r>
+        <w:t>varchar(</w:t>
+      </w:r>
+      <w:proofErr w:type="gramEnd"/>
+      <w:r>
+        <w:t>30)</w:t>
       </w:r>
     </w:p>
     <w:sectPr>

</xml_diff>